<commit_message>
Section 1 and 2 completed. Scripts added to scrips.sql
</commit_message>
<xml_diff>
--- a/rayner-mendez-project-requirements.docx
+++ b/rayner-mendez-project-requirements.docx
@@ -22,6 +22,12 @@
       </w:r>
     </w:p>
     <w:p>
+      <w:r>
+        <w:t>Rayner Mendez</w:t>
+      </w:r>
+    </w:p>
+    <w:p/>
+    <w:p>
       <w:proofErr w:type="spellStart"/>
       <w:r>
         <w:t>ForestQuery</w:t>
@@ -84,96 +90,96 @@
         <w:rPr>
           <w:highlight w:val="yellow"/>
         </w:rPr>
-        <w:t>82</w:t>
+        <w:t>41,282,694.90</w:t>
       </w:r>
       <w:r>
         <w:rPr>
           <w:highlight w:val="yellow"/>
         </w:rPr>
-        <w:t>,</w:t>
+        <w:t xml:space="preserve"> sq km</w:t>
+      </w:r>
+      <w:r>
+        <w:t xml:space="preserve"> in 1990. As of 2016, the most recent year for which data was available, that number had fallen to</w:t>
+      </w:r>
+      <w:r>
+        <w:rPr>
+          <w:b/>
+        </w:rPr>
+        <w:t xml:space="preserve"> </w:t>
       </w:r>
       <w:r>
         <w:rPr>
           <w:highlight w:val="yellow"/>
         </w:rPr>
-        <w:t>016</w:t>
+        <w:t>39,958,245.90</w:t>
       </w:r>
       <w:r>
         <w:rPr>
           <w:highlight w:val="yellow"/>
         </w:rPr>
-        <w:t>,</w:t>
+        <w:t xml:space="preserve"> sq km</w:t>
+      </w:r>
+      <w:r>
+        <w:t xml:space="preserve">, a loss of </w:t>
       </w:r>
       <w:r>
         <w:rPr>
           <w:highlight w:val="yellow"/>
         </w:rPr>
-        <w:t>472.04 sq km</w:t>
-      </w:r>
-      <w:r>
-        <w:t xml:space="preserve"> in 1990. As of 2016, the most recent year for which data was available, that number had fallen to</w:t>
-      </w:r>
-      <w:r>
-        <w:rPr>
-          <w:b/>
-        </w:rPr>
-        <w:t xml:space="preserve"> </w:t>
+        <w:t>1,324,449</w:t>
       </w:r>
       <w:r>
         <w:rPr>
           <w:highlight w:val="yellow"/>
         </w:rPr>
-        <w:t>79,825,433.95 sq km</w:t>
-      </w:r>
-      <w:r>
-        <w:t xml:space="preserve">, a loss of </w:t>
+        <w:t xml:space="preserve"> sq km</w:t>
+      </w:r>
+      <w:r>
+        <w:t xml:space="preserve">, or </w:t>
       </w:r>
       <w:r>
         <w:rPr>
           <w:highlight w:val="yellow"/>
         </w:rPr>
-        <w:t>2,191,038.09 sq km</w:t>
-      </w:r>
-      <w:r>
-        <w:t xml:space="preserve">, or </w:t>
+        <w:t>3.20824258980244</w:t>
+      </w:r>
+      <w:r>
+        <w:t>%.</w:t>
+      </w:r>
+    </w:p>
+    <w:p/>
+    <w:p>
+      <w:r>
+        <w:t xml:space="preserve">The forest area lost over this </w:t>
+      </w:r>
+      <w:proofErr w:type="gramStart"/>
+      <w:r>
+        <w:t>time period</w:t>
+      </w:r>
+      <w:proofErr w:type="gramEnd"/>
+      <w:r>
+        <w:t xml:space="preserve"> is slightly more than the entire land area of </w:t>
       </w:r>
       <w:r>
         <w:rPr>
           <w:highlight w:val="yellow"/>
         </w:rPr>
-        <w:t>2.67146</w:t>
-      </w:r>
-      <w:r>
-        <w:t>%.</w:t>
-      </w:r>
-    </w:p>
-    <w:p/>
-    <w:p>
-      <w:r>
-        <w:t xml:space="preserve">The forest area lost over this </w:t>
-      </w:r>
-      <w:proofErr w:type="gramStart"/>
-      <w:r>
-        <w:t>time period</w:t>
-      </w:r>
-      <w:proofErr w:type="gramEnd"/>
-      <w:r>
-        <w:t xml:space="preserve"> is slightly more than the entire land area of </w:t>
+        <w:t>Peru</w:t>
+      </w:r>
+      <w:r>
+        <w:t xml:space="preserve"> listed for the year 2016 (which is </w:t>
       </w:r>
       <w:r>
         <w:rPr>
           <w:highlight w:val="yellow"/>
         </w:rPr>
-        <w:t>India</w:t>
-      </w:r>
-      <w:r>
-        <w:t xml:space="preserve"> listed for the year 2016 (which is </w:t>
+        <w:t>1,279,995.05</w:t>
       </w:r>
       <w:r>
         <w:rPr>
           <w:highlight w:val="yellow"/>
         </w:rPr>
-        <w:t>1,847,446.14 sq km</w:t>
+        <w:t xml:space="preserve"> sq km</w:t>
       </w:r>
       <w:r>
         <w:t>).</w:t>
@@ -201,13 +207,136 @@
     </w:p>
     <w:p>
       <w:r>
-        <w:t>In 2016, the percent of the total land area of the world designated as forest was __________________. The region with the highest relative forestation was__________________, with __________________%, and the region with the lowest relative forestation was __________________, with __________________% forestation.</w:t>
+        <w:t xml:space="preserve">In 2016, the percent of the total land area of the world designated as forest was </w:t>
+      </w:r>
+      <w:r>
+        <w:rPr>
+          <w:highlight w:val="yellow"/>
+        </w:rPr>
+        <w:t>31.375692105977894%</w:t>
+      </w:r>
+      <w:r>
+        <w:t>.</w:t>
+      </w:r>
+      <w:r>
+        <w:t xml:space="preserve"> The region with the highest relative forestation was</w:t>
+      </w:r>
+      <w:r>
+        <w:t xml:space="preserve"> </w:t>
+      </w:r>
+      <w:r>
+        <w:rPr>
+          <w:highlight w:val="yellow"/>
+        </w:rPr>
+        <w:t>Latin America &amp; Caribbean</w:t>
+      </w:r>
+      <w:r>
+        <w:t xml:space="preserve">, with </w:t>
+      </w:r>
+      <w:r>
+        <w:rPr>
+          <w:highlight w:val="yellow"/>
+        </w:rPr>
+        <w:t>46.162205043223189</w:t>
+      </w:r>
+      <w:r>
+        <w:rPr>
+          <w:highlight w:val="yellow"/>
+        </w:rPr>
+        <w:t>%,</w:t>
+      </w:r>
+      <w:r>
+        <w:t xml:space="preserve"> and the region with the lowest relative forestation was </w:t>
+      </w:r>
+      <w:r>
+        <w:rPr>
+          <w:highlight w:val="yellow"/>
+        </w:rPr>
+        <w:t>Middle East &amp; North Africa</w:t>
+      </w:r>
+      <w:r>
+        <w:t xml:space="preserve"> with </w:t>
+      </w:r>
+      <w:r>
+        <w:rPr>
+          <w:highlight w:val="yellow"/>
+        </w:rPr>
+        <w:t>2.068272854324489</w:t>
+      </w:r>
+      <w:r>
+        <w:rPr>
+          <w:highlight w:val="yellow"/>
+        </w:rPr>
+        <w:t>%</w:t>
+      </w:r>
+      <w:r>
+        <w:t xml:space="preserve"> forestation.</w:t>
       </w:r>
     </w:p>
     <w:p/>
     <w:p>
       <w:r>
-        <w:t>In 1990, the percent of the total land area of the world designated as forest was __________________. The region with the highest relative forestation was__________________, with __________________%, and the region with the lowest relative forestation was __________________, with __________________% forestation.</w:t>
+        <w:t xml:space="preserve">In 1990, the percent of the total land area of the world designated as forest was </w:t>
+      </w:r>
+      <w:r>
+        <w:rPr>
+          <w:highlight w:val="yellow"/>
+        </w:rPr>
+        <w:t>32.42232874030539%</w:t>
+      </w:r>
+      <w:r>
+        <w:t>. The region with the highest relative forestation was</w:t>
+      </w:r>
+      <w:r>
+        <w:t xml:space="preserve"> </w:t>
+      </w:r>
+      <w:r>
+        <w:rPr>
+          <w:highlight w:val="yellow"/>
+        </w:rPr>
+        <w:t>Latin America &amp; Caribbean</w:t>
+      </w:r>
+      <w:r>
+        <w:t xml:space="preserve">, with </w:t>
+      </w:r>
+      <w:r>
+        <w:rPr>
+          <w:highlight w:val="yellow"/>
+        </w:rPr>
+        <w:t>51.03017689446144</w:t>
+      </w:r>
+      <w:r>
+        <w:rPr>
+          <w:highlight w:val="yellow"/>
+        </w:rPr>
+        <w:t>%,</w:t>
+      </w:r>
+      <w:r>
+        <w:t xml:space="preserve"> and the region with the lowest relative forestation was </w:t>
+      </w:r>
+      <w:r>
+        <w:rPr>
+          <w:highlight w:val="yellow"/>
+        </w:rPr>
+        <w:t>Middle East &amp; North Africa</w:t>
+      </w:r>
+      <w:r>
+        <w:t xml:space="preserve"> with </w:t>
+      </w:r>
+      <w:r>
+        <w:rPr>
+          <w:highlight w:val="yellow"/>
+        </w:rPr>
+        <w:t>1.7752474789308976</w:t>
+      </w:r>
+      <w:r>
+        <w:rPr>
+          <w:highlight w:val="yellow"/>
+        </w:rPr>
+        <w:t>%</w:t>
+      </w:r>
+      <w:r>
+        <w:t xml:space="preserve"> forestation.</w:t>
       </w:r>
     </w:p>
     <w:p/>
@@ -324,43 +453,66 @@
             <w:pPr>
               <w:widowControl w:val="0"/>
               <w:spacing w:line="240" w:lineRule="auto"/>
-            </w:pPr>
-          </w:p>
-        </w:tc>
-        <w:tc>
-          <w:tcPr>
-            <w:tcW w:w="3120" w:type="dxa"/>
-            <w:shd w:val="clear" w:color="auto" w:fill="auto"/>
-            <w:tcMar>
-              <w:top w:w="100" w:type="dxa"/>
-              <w:left w:w="100" w:type="dxa"/>
-              <w:bottom w:w="100" w:type="dxa"/>
-              <w:right w:w="100" w:type="dxa"/>
-            </w:tcMar>
-          </w:tcPr>
-          <w:p>
-            <w:pPr>
-              <w:widowControl w:val="0"/>
-              <w:spacing w:line="240" w:lineRule="auto"/>
-            </w:pPr>
-          </w:p>
-        </w:tc>
-        <w:tc>
-          <w:tcPr>
-            <w:tcW w:w="3120" w:type="dxa"/>
-            <w:shd w:val="clear" w:color="auto" w:fill="auto"/>
-            <w:tcMar>
-              <w:top w:w="100" w:type="dxa"/>
-              <w:left w:w="100" w:type="dxa"/>
-              <w:bottom w:w="100" w:type="dxa"/>
-              <w:right w:w="100" w:type="dxa"/>
-            </w:tcMar>
-          </w:tcPr>
-          <w:p>
-            <w:pPr>
-              <w:widowControl w:val="0"/>
-              <w:spacing w:line="240" w:lineRule="auto"/>
-            </w:pPr>
+              <w:rPr>
+                <w:highlight w:val="yellow"/>
+              </w:rPr>
+            </w:pPr>
+            <w:r>
+              <w:rPr>
+                <w:highlight w:val="yellow"/>
+              </w:rPr>
+              <w:t>Sub-Saharan-Africa</w:t>
+            </w:r>
+          </w:p>
+        </w:tc>
+        <w:tc>
+          <w:tcPr>
+            <w:tcW w:w="3120" w:type="dxa"/>
+            <w:shd w:val="clear" w:color="auto" w:fill="auto"/>
+            <w:tcMar>
+              <w:top w:w="100" w:type="dxa"/>
+              <w:left w:w="100" w:type="dxa"/>
+              <w:bottom w:w="100" w:type="dxa"/>
+              <w:right w:w="100" w:type="dxa"/>
+            </w:tcMar>
+          </w:tcPr>
+          <w:p>
+            <w:pPr>
+              <w:rPr>
+                <w:highlight w:val="yellow"/>
+              </w:rPr>
+            </w:pPr>
+            <w:r>
+              <w:rPr>
+                <w:highlight w:val="yellow"/>
+              </w:rPr>
+              <w:t>30.674263894451947</w:t>
+            </w:r>
+          </w:p>
+        </w:tc>
+        <w:tc>
+          <w:tcPr>
+            <w:tcW w:w="3120" w:type="dxa"/>
+            <w:shd w:val="clear" w:color="auto" w:fill="auto"/>
+            <w:tcMar>
+              <w:top w:w="100" w:type="dxa"/>
+              <w:left w:w="100" w:type="dxa"/>
+              <w:bottom w:w="100" w:type="dxa"/>
+              <w:right w:w="100" w:type="dxa"/>
+            </w:tcMar>
+          </w:tcPr>
+          <w:p>
+            <w:pPr>
+              <w:rPr>
+                <w:highlight w:val="yellow"/>
+              </w:rPr>
+            </w:pPr>
+            <w:r>
+              <w:rPr>
+                <w:highlight w:val="yellow"/>
+              </w:rPr>
+              <w:t>28.788299506781957</w:t>
+            </w:r>
           </w:p>
         </w:tc>
       </w:tr>
@@ -380,43 +532,66 @@
             <w:pPr>
               <w:widowControl w:val="0"/>
               <w:spacing w:line="240" w:lineRule="auto"/>
-            </w:pPr>
-          </w:p>
-        </w:tc>
-        <w:tc>
-          <w:tcPr>
-            <w:tcW w:w="3120" w:type="dxa"/>
-            <w:shd w:val="clear" w:color="auto" w:fill="auto"/>
-            <w:tcMar>
-              <w:top w:w="100" w:type="dxa"/>
-              <w:left w:w="100" w:type="dxa"/>
-              <w:bottom w:w="100" w:type="dxa"/>
-              <w:right w:w="100" w:type="dxa"/>
-            </w:tcMar>
-          </w:tcPr>
-          <w:p>
-            <w:pPr>
-              <w:widowControl w:val="0"/>
-              <w:spacing w:line="240" w:lineRule="auto"/>
-            </w:pPr>
-          </w:p>
-        </w:tc>
-        <w:tc>
-          <w:tcPr>
-            <w:tcW w:w="3120" w:type="dxa"/>
-            <w:shd w:val="clear" w:color="auto" w:fill="auto"/>
-            <w:tcMar>
-              <w:top w:w="100" w:type="dxa"/>
-              <w:left w:w="100" w:type="dxa"/>
-              <w:bottom w:w="100" w:type="dxa"/>
-              <w:right w:w="100" w:type="dxa"/>
-            </w:tcMar>
-          </w:tcPr>
-          <w:p>
-            <w:pPr>
-              <w:widowControl w:val="0"/>
-              <w:spacing w:line="240" w:lineRule="auto"/>
-            </w:pPr>
+              <w:rPr>
+                <w:highlight w:val="yellow"/>
+              </w:rPr>
+            </w:pPr>
+            <w:r>
+              <w:rPr>
+                <w:highlight w:val="yellow"/>
+              </w:rPr>
+              <w:t>World</w:t>
+            </w:r>
+          </w:p>
+        </w:tc>
+        <w:tc>
+          <w:tcPr>
+            <w:tcW w:w="3120" w:type="dxa"/>
+            <w:shd w:val="clear" w:color="auto" w:fill="auto"/>
+            <w:tcMar>
+              <w:top w:w="100" w:type="dxa"/>
+              <w:left w:w="100" w:type="dxa"/>
+              <w:bottom w:w="100" w:type="dxa"/>
+              <w:right w:w="100" w:type="dxa"/>
+            </w:tcMar>
+          </w:tcPr>
+          <w:p>
+            <w:pPr>
+              <w:rPr>
+                <w:highlight w:val="yellow"/>
+              </w:rPr>
+            </w:pPr>
+            <w:r>
+              <w:rPr>
+                <w:highlight w:val="yellow"/>
+              </w:rPr>
+              <w:t>32.42232874030539</w:t>
+            </w:r>
+          </w:p>
+        </w:tc>
+        <w:tc>
+          <w:tcPr>
+            <w:tcW w:w="3120" w:type="dxa"/>
+            <w:shd w:val="clear" w:color="auto" w:fill="auto"/>
+            <w:tcMar>
+              <w:top w:w="100" w:type="dxa"/>
+              <w:left w:w="100" w:type="dxa"/>
+              <w:bottom w:w="100" w:type="dxa"/>
+              <w:right w:w="100" w:type="dxa"/>
+            </w:tcMar>
+          </w:tcPr>
+          <w:p>
+            <w:pPr>
+              <w:rPr>
+                <w:highlight w:val="yellow"/>
+              </w:rPr>
+            </w:pPr>
+            <w:r>
+              <w:rPr>
+                <w:highlight w:val="yellow"/>
+              </w:rPr>
+              <w:t>31.375692105977894</w:t>
+            </w:r>
           </w:p>
         </w:tc>
       </w:tr>
@@ -436,43 +611,66 @@
             <w:pPr>
               <w:widowControl w:val="0"/>
               <w:spacing w:line="240" w:lineRule="auto"/>
-            </w:pPr>
-          </w:p>
-        </w:tc>
-        <w:tc>
-          <w:tcPr>
-            <w:tcW w:w="3120" w:type="dxa"/>
-            <w:shd w:val="clear" w:color="auto" w:fill="auto"/>
-            <w:tcMar>
-              <w:top w:w="100" w:type="dxa"/>
-              <w:left w:w="100" w:type="dxa"/>
-              <w:bottom w:w="100" w:type="dxa"/>
-              <w:right w:w="100" w:type="dxa"/>
-            </w:tcMar>
-          </w:tcPr>
-          <w:p>
-            <w:pPr>
-              <w:widowControl w:val="0"/>
-              <w:spacing w:line="240" w:lineRule="auto"/>
-            </w:pPr>
-          </w:p>
-        </w:tc>
-        <w:tc>
-          <w:tcPr>
-            <w:tcW w:w="3120" w:type="dxa"/>
-            <w:shd w:val="clear" w:color="auto" w:fill="auto"/>
-            <w:tcMar>
-              <w:top w:w="100" w:type="dxa"/>
-              <w:left w:w="100" w:type="dxa"/>
-              <w:bottom w:w="100" w:type="dxa"/>
-              <w:right w:w="100" w:type="dxa"/>
-            </w:tcMar>
-          </w:tcPr>
-          <w:p>
-            <w:pPr>
-              <w:widowControl w:val="0"/>
-              <w:spacing w:line="240" w:lineRule="auto"/>
-            </w:pPr>
+              <w:rPr>
+                <w:highlight w:val="yellow"/>
+              </w:rPr>
+            </w:pPr>
+            <w:r>
+              <w:rPr>
+                <w:highlight w:val="yellow"/>
+              </w:rPr>
+              <w:t>Latin America &amp; Caribbean</w:t>
+            </w:r>
+          </w:p>
+        </w:tc>
+        <w:tc>
+          <w:tcPr>
+            <w:tcW w:w="3120" w:type="dxa"/>
+            <w:shd w:val="clear" w:color="auto" w:fill="auto"/>
+            <w:tcMar>
+              <w:top w:w="100" w:type="dxa"/>
+              <w:left w:w="100" w:type="dxa"/>
+              <w:bottom w:w="100" w:type="dxa"/>
+              <w:right w:w="100" w:type="dxa"/>
+            </w:tcMar>
+          </w:tcPr>
+          <w:p>
+            <w:pPr>
+              <w:rPr>
+                <w:highlight w:val="yellow"/>
+              </w:rPr>
+            </w:pPr>
+            <w:r>
+              <w:rPr>
+                <w:highlight w:val="yellow"/>
+              </w:rPr>
+              <w:t>51.03017689446144</w:t>
+            </w:r>
+          </w:p>
+        </w:tc>
+        <w:tc>
+          <w:tcPr>
+            <w:tcW w:w="3120" w:type="dxa"/>
+            <w:shd w:val="clear" w:color="auto" w:fill="auto"/>
+            <w:tcMar>
+              <w:top w:w="100" w:type="dxa"/>
+              <w:left w:w="100" w:type="dxa"/>
+              <w:bottom w:w="100" w:type="dxa"/>
+              <w:right w:w="100" w:type="dxa"/>
+            </w:tcMar>
+          </w:tcPr>
+          <w:p>
+            <w:pPr>
+              <w:rPr>
+                <w:highlight w:val="yellow"/>
+              </w:rPr>
+            </w:pPr>
+            <w:r>
+              <w:rPr>
+                <w:highlight w:val="yellow"/>
+              </w:rPr>
+              <w:t>46.16225043223188</w:t>
+            </w:r>
           </w:p>
         </w:tc>
       </w:tr>
@@ -487,7 +685,67 @@
     <w:p/>
     <w:p>
       <w:r>
-        <w:t xml:space="preserve">The only regions of the world that decreased in percent forest area from 1990 to 2016 were __________________ (dropped from __________________% to __________________%) and __________________ (__________________% to __________________%). All other regions </w:t>
+        <w:t xml:space="preserve">The only regions of the world that decreased in percent forest area from 1990 to 2016 were </w:t>
+      </w:r>
+      <w:r>
+        <w:rPr>
+          <w:highlight w:val="yellow"/>
+        </w:rPr>
+        <w:t>Sub-Saharan-Africa</w:t>
+      </w:r>
+      <w:r>
+        <w:t xml:space="preserve"> </w:t>
+      </w:r>
+      <w:r>
+        <w:t xml:space="preserve">(dropped from </w:t>
+      </w:r>
+      <w:r>
+        <w:rPr>
+          <w:highlight w:val="yellow"/>
+        </w:rPr>
+        <w:t>30.674263894451947</w:t>
+      </w:r>
+      <w:r>
+        <w:t xml:space="preserve">% to </w:t>
+      </w:r>
+      <w:r>
+        <w:rPr>
+          <w:highlight w:val="yellow"/>
+        </w:rPr>
+        <w:t>28.788299506781957</w:t>
+      </w:r>
+      <w:r>
+        <w:t xml:space="preserve">%) and </w:t>
+      </w:r>
+      <w:r>
+        <w:rPr>
+          <w:highlight w:val="yellow"/>
+        </w:rPr>
+        <w:t>Latin America &amp; Caribbean</w:t>
+      </w:r>
+      <w:r>
+        <w:t xml:space="preserve"> </w:t>
+      </w:r>
+      <w:r>
+        <w:t>(</w:t>
+      </w:r>
+      <w:r>
+        <w:rPr>
+          <w:highlight w:val="yellow"/>
+        </w:rPr>
+        <w:t>51.03017689446144</w:t>
+      </w:r>
+      <w:r>
+        <w:t xml:space="preserve">% to </w:t>
+      </w:r>
+      <w:r>
+        <w:rPr>
+          <w:highlight w:val="yellow"/>
+        </w:rPr>
+        <w:t>46.16225043223188</w:t>
+      </w:r>
+      <w:r>
+        <w:t xml:space="preserve">%). All other regions </w:t>
       </w:r>
       <w:proofErr w:type="gramStart"/>
       <w:r>
@@ -503,7 +761,25 @@
       </w:r>
       <w:proofErr w:type="gramEnd"/>
       <w:r>
-        <w:t xml:space="preserve"> was so large, the percent forest area of the world decreased over this time period from __________________% to __________________%. </w:t>
+        <w:t xml:space="preserve"> was so large, the percent forest area of the world decreased over this time period from </w:t>
+      </w:r>
+      <w:r>
+        <w:rPr>
+          <w:highlight w:val="yellow"/>
+        </w:rPr>
+        <w:t>32.42232874030539</w:t>
+      </w:r>
+      <w:r>
+        <w:t xml:space="preserve">% to </w:t>
+      </w:r>
+      <w:r>
+        <w:rPr>
+          <w:highlight w:val="yellow"/>
+        </w:rPr>
+        <w:t>31.375692105977894</w:t>
+      </w:r>
+      <w:r>
+        <w:t xml:space="preserve">%. </w:t>
       </w:r>
     </w:p>
     <w:p/>
@@ -599,6 +875,7 @@
     <w:p/>
     <w:p>
       <w:r>
+        <w:lastRenderedPageBreak/>
         <w:t>Table 3.1: Top 5 Amount Decrease in Forest Area by Country, 1990 &amp; 2016:</w:t>
       </w:r>
     </w:p>
@@ -648,7 +925,6 @@
               <w:spacing w:line="240" w:lineRule="auto"/>
             </w:pPr>
             <w:r>
-              <w:lastRenderedPageBreak/>
               <w:t>Country</w:t>
             </w:r>
           </w:p>
@@ -1298,6 +1574,7 @@
               <w:spacing w:line="240" w:lineRule="auto"/>
             </w:pPr>
             <w:r>
+              <w:lastRenderedPageBreak/>
               <w:t>Quartile</w:t>
             </w:r>
           </w:p>
@@ -2773,6 +3050,54 @@
       </w:tblCellMar>
     </w:tblPr>
   </w:style>
+  <w:style w:type="paragraph" w:styleId="HTMLPreformatted">
+    <w:name w:val="HTML Preformatted"/>
+    <w:basedOn w:val="Normal"/>
+    <w:link w:val="HTMLPreformattedChar"/>
+    <w:uiPriority w:val="99"/>
+    <w:unhideWhenUsed/>
+    <w:rsid w:val="00E53F27"/>
+    <w:pPr>
+      <w:tabs>
+        <w:tab w:val="left" w:pos="916"/>
+        <w:tab w:val="left" w:pos="1832"/>
+        <w:tab w:val="left" w:pos="2748"/>
+        <w:tab w:val="left" w:pos="3664"/>
+        <w:tab w:val="left" w:pos="4580"/>
+        <w:tab w:val="left" w:pos="5496"/>
+        <w:tab w:val="left" w:pos="6412"/>
+        <w:tab w:val="left" w:pos="7328"/>
+        <w:tab w:val="left" w:pos="8244"/>
+        <w:tab w:val="left" w:pos="9160"/>
+        <w:tab w:val="left" w:pos="10076"/>
+        <w:tab w:val="left" w:pos="10992"/>
+        <w:tab w:val="left" w:pos="11908"/>
+        <w:tab w:val="left" w:pos="12824"/>
+        <w:tab w:val="left" w:pos="13740"/>
+        <w:tab w:val="left" w:pos="14656"/>
+      </w:tabs>
+      <w:spacing w:line="240" w:lineRule="auto"/>
+    </w:pPr>
+    <w:rPr>
+      <w:rFonts w:ascii="Courier New" w:eastAsia="Times New Roman" w:hAnsi="Courier New" w:cs="Courier New"/>
+      <w:sz w:val="20"/>
+      <w:szCs w:val="20"/>
+      <w:lang w:val="en-US"/>
+    </w:rPr>
+  </w:style>
+  <w:style w:type="character" w:customStyle="1" w:styleId="HTMLPreformattedChar">
+    <w:name w:val="HTML Preformatted Char"/>
+    <w:basedOn w:val="DefaultParagraphFont"/>
+    <w:link w:val="HTMLPreformatted"/>
+    <w:uiPriority w:val="99"/>
+    <w:rsid w:val="00E53F27"/>
+    <w:rPr>
+      <w:rFonts w:ascii="Courier New" w:eastAsia="Times New Roman" w:hAnsi="Courier New" w:cs="Courier New"/>
+      <w:sz w:val="20"/>
+      <w:szCs w:val="20"/>
+      <w:lang w:val="en-US"/>
+    </w:rPr>
+  </w:style>
 </w:styles>
 </file>
 

</xml_diff>

<commit_message>
Project partially finished. Submited with a couple of errors. Waiting on feedback
</commit_message>
<xml_diff>
--- a/rayner-mendez-project-requirements.docx
+++ b/rayner-mendez-project-requirements.docx
@@ -818,7 +818,16 @@
     </w:p>
     <w:p>
       <w:r>
-        <w:t xml:space="preserve">There is one particularly bright spot in the data at the country level, __________________. This country </w:t>
+        <w:t xml:space="preserve">There is one particularly bright spot in the data at the country level, </w:t>
+      </w:r>
+      <w:r>
+        <w:rPr>
+          <w:highlight w:val="yellow"/>
+        </w:rPr>
+        <w:t>China</w:t>
+      </w:r>
+      <w:r>
+        <w:t xml:space="preserve">. This country </w:t>
       </w:r>
       <w:proofErr w:type="gramStart"/>
       <w:r>
@@ -826,13 +835,86 @@
       </w:r>
       <w:proofErr w:type="gramEnd"/>
       <w:r>
-        <w:t xml:space="preserve"> in forest area from 1990 to 2016 by __________________. It would be interesting to study what has changed in this country over this time to drive this figure in the data higher. The country with the next largest increase in forest area from 1990 to 2016 was the__________________, but it only saw an increase of __________________, much lower than the figure for __________________.</w:t>
+        <w:t xml:space="preserve"> in forest area from 1990 to 2016 by </w:t>
+      </w:r>
+      <w:r>
+        <w:rPr>
+          <w:highlight w:val="yellow"/>
+        </w:rPr>
+        <w:t>33.551423</w:t>
+      </w:r>
+      <w:r>
+        <w:t>%</w:t>
+      </w:r>
+      <w:r>
+        <w:t>. It would be interesting to study what has changed in this country over this time to drive this figure in the data higher. The country with the next largest increase in forest area from 1990 to 2016 was the</w:t>
+      </w:r>
+      <w:r>
+        <w:t xml:space="preserve"> </w:t>
+      </w:r>
+      <w:r>
+        <w:rPr>
+          <w:highlight w:val="yellow"/>
+        </w:rPr>
+        <w:t>United States</w:t>
+      </w:r>
+      <w:r>
+        <w:t>, but it only saw an increase of</w:t>
+      </w:r>
+      <w:r>
+        <w:t xml:space="preserve"> </w:t>
+      </w:r>
+      <w:r>
+        <w:rPr>
+          <w:b/>
+          <w:bCs/>
+        </w:rPr>
+        <w:t>2.61861464</w:t>
+      </w:r>
+      <w:r>
+        <w:t>%</w:t>
+      </w:r>
+      <w:r>
+        <w:t>, much lower than the figure for</w:t>
+      </w:r>
+      <w:r>
+        <w:t xml:space="preserve"> </w:t>
+      </w:r>
+      <w:r>
+        <w:rPr>
+          <w:highlight w:val="yellow"/>
+        </w:rPr>
+        <w:t>China</w:t>
+      </w:r>
+      <w:r>
+        <w:t>.</w:t>
       </w:r>
     </w:p>
     <w:p/>
     <w:p>
       <w:r>
-        <w:t xml:space="preserve">__________________ and __________________ are of course very large countries in total land area, so when we look at the largest </w:t>
+        <w:rPr>
+          <w:highlight w:val="yellow"/>
+        </w:rPr>
+        <w:t>China</w:t>
+      </w:r>
+      <w:r>
+        <w:t xml:space="preserve"> </w:t>
+      </w:r>
+      <w:r>
+        <w:t xml:space="preserve">and </w:t>
+      </w:r>
+      <w:r>
+        <w:rPr>
+          <w:highlight w:val="yellow"/>
+        </w:rPr>
+        <w:t>the United States</w:t>
+      </w:r>
+      <w:r>
+        <w:t xml:space="preserve"> </w:t>
+      </w:r>
+      <w:r>
+        <w:t xml:space="preserve">are of course very large countries in total land area, so when we look at the largest </w:t>
       </w:r>
       <w:r>
         <w:rPr>
@@ -841,7 +923,28 @@
         <w:t>percent</w:t>
       </w:r>
       <w:r>
-        <w:t xml:space="preserve"> change in forest area from 1990 to 2016, we aren’t surprised to find a much smaller country listed at the top. __________________ increased in forest area by __________________% from 1990 to 2016. </w:t>
+        <w:t xml:space="preserve"> change in forest area from 1990 to 2016, we aren’t surprised to find a much smaller country listed at the top. </w:t>
+      </w:r>
+      <w:r>
+        <w:rPr>
+          <w:highlight w:val="yellow"/>
+        </w:rPr>
+        <w:t>The Dominican Republic</w:t>
+      </w:r>
+      <w:r>
+        <w:t xml:space="preserve"> </w:t>
+      </w:r>
+      <w:r>
+        <w:t xml:space="preserve">increased in forest area by </w:t>
+      </w:r>
+      <w:r>
+        <w:rPr>
+          <w:highlight w:val="yellow"/>
+        </w:rPr>
+        <w:t>58.095242</w:t>
+      </w:r>
+      <w:r>
+        <w:t xml:space="preserve">% from 1990 to 2016. </w:t>
       </w:r>
     </w:p>
     <w:p/>
@@ -875,7 +978,6 @@
     <w:p/>
     <w:p>
       <w:r>
-        <w:lastRenderedPageBreak/>
         <w:t>Table 3.1: Top 5 Amount Decrease in Forest Area by Country, 1990 &amp; 2016:</w:t>
       </w:r>
     </w:p>
@@ -1009,7 +1111,16 @@
                 <w:between w:val="nil"/>
               </w:pBdr>
               <w:spacing w:line="240" w:lineRule="auto"/>
-            </w:pPr>
+              <w:rPr>
+                <w:highlight w:val="yellow"/>
+              </w:rPr>
+            </w:pPr>
+            <w:r>
+              <w:rPr>
+                <w:highlight w:val="yellow"/>
+              </w:rPr>
+              <w:t>Brazil</w:t>
+            </w:r>
           </w:p>
         </w:tc>
         <w:tc>
@@ -1034,7 +1145,16 @@
                 <w:between w:val="nil"/>
               </w:pBdr>
               <w:spacing w:line="240" w:lineRule="auto"/>
-            </w:pPr>
+              <w:rPr>
+                <w:highlight w:val="yellow"/>
+              </w:rPr>
+            </w:pPr>
+            <w:r>
+              <w:rPr>
+                <w:highlight w:val="yellow"/>
+              </w:rPr>
+              <w:t>Latin America &amp; Caribbean</w:t>
+            </w:r>
           </w:p>
         </w:tc>
         <w:tc>
@@ -1059,7 +1179,16 @@
                 <w:between w:val="nil"/>
               </w:pBdr>
               <w:spacing w:line="240" w:lineRule="auto"/>
-            </w:pPr>
+              <w:rPr>
+                <w:highlight w:val="yellow"/>
+              </w:rPr>
+            </w:pPr>
+            <w:r>
+              <w:rPr>
+                <w:highlight w:val="yellow"/>
+              </w:rPr>
+              <w:t>541,510 sq km</w:t>
+            </w:r>
           </w:p>
         </w:tc>
       </w:tr>
@@ -1086,7 +1215,16 @@
                 <w:between w:val="nil"/>
               </w:pBdr>
               <w:spacing w:line="240" w:lineRule="auto"/>
-            </w:pPr>
+              <w:rPr>
+                <w:highlight w:val="yellow"/>
+              </w:rPr>
+            </w:pPr>
+            <w:r>
+              <w:rPr>
+                <w:highlight w:val="yellow"/>
+              </w:rPr>
+              <w:t>Indonesia</w:t>
+            </w:r>
           </w:p>
         </w:tc>
         <w:tc>
@@ -1111,7 +1249,16 @@
                 <w:between w:val="nil"/>
               </w:pBdr>
               <w:spacing w:line="240" w:lineRule="auto"/>
-            </w:pPr>
+              <w:rPr>
+                <w:highlight w:val="yellow"/>
+              </w:rPr>
+            </w:pPr>
+            <w:r>
+              <w:rPr>
+                <w:highlight w:val="yellow"/>
+              </w:rPr>
+              <w:t>East Asia &amp; Pacific</w:t>
+            </w:r>
           </w:p>
         </w:tc>
         <w:tc>
@@ -1136,7 +1283,16 @@
                 <w:between w:val="nil"/>
               </w:pBdr>
               <w:spacing w:line="240" w:lineRule="auto"/>
-            </w:pPr>
+              <w:rPr>
+                <w:highlight w:val="yellow"/>
+              </w:rPr>
+            </w:pPr>
+            <w:r>
+              <w:rPr>
+                <w:highlight w:val="yellow"/>
+              </w:rPr>
+              <w:t>282,192.98439999996 sq km</w:t>
+            </w:r>
           </w:p>
         </w:tc>
       </w:tr>
@@ -1163,7 +1319,16 @@
                 <w:between w:val="nil"/>
               </w:pBdr>
               <w:spacing w:line="240" w:lineRule="auto"/>
-            </w:pPr>
+              <w:rPr>
+                <w:highlight w:val="yellow"/>
+              </w:rPr>
+            </w:pPr>
+            <w:r>
+              <w:rPr>
+                <w:highlight w:val="yellow"/>
+              </w:rPr>
+              <w:t>Myanmar</w:t>
+            </w:r>
           </w:p>
         </w:tc>
         <w:tc>
@@ -1188,7 +1353,16 @@
                 <w:between w:val="nil"/>
               </w:pBdr>
               <w:spacing w:line="240" w:lineRule="auto"/>
-            </w:pPr>
+              <w:rPr>
+                <w:highlight w:val="yellow"/>
+              </w:rPr>
+            </w:pPr>
+            <w:r>
+              <w:rPr>
+                <w:highlight w:val="yellow"/>
+              </w:rPr>
+              <w:t>East Asia &amp; Pacific</w:t>
+            </w:r>
           </w:p>
         </w:tc>
         <w:tc>
@@ -1213,7 +1387,224 @@
                 <w:between w:val="nil"/>
               </w:pBdr>
               <w:spacing w:line="240" w:lineRule="auto"/>
-            </w:pPr>
+              <w:rPr>
+                <w:highlight w:val="yellow"/>
+              </w:rPr>
+            </w:pPr>
+            <w:r>
+              <w:rPr>
+                <w:highlight w:val="yellow"/>
+              </w:rPr>
+              <w:t>107,243.00390000001 sq km</w:t>
+            </w:r>
+          </w:p>
+        </w:tc>
+      </w:tr>
+      <w:tr>
+        <w:tc>
+          <w:tcPr>
+            <w:tcW w:w="3120" w:type="dxa"/>
+            <w:shd w:val="clear" w:color="auto" w:fill="auto"/>
+            <w:tcMar>
+              <w:top w:w="100" w:type="dxa"/>
+              <w:left w:w="100" w:type="dxa"/>
+              <w:bottom w:w="100" w:type="dxa"/>
+              <w:right w:w="100" w:type="dxa"/>
+            </w:tcMar>
+          </w:tcPr>
+          <w:p>
+            <w:pPr>
+              <w:widowControl w:val="0"/>
+              <w:pBdr>
+                <w:top w:val="nil"/>
+                <w:left w:val="nil"/>
+                <w:bottom w:val="nil"/>
+                <w:right w:val="nil"/>
+                <w:between w:val="nil"/>
+              </w:pBdr>
+              <w:spacing w:line="240" w:lineRule="auto"/>
+              <w:rPr>
+                <w:highlight w:val="yellow"/>
+              </w:rPr>
+            </w:pPr>
+            <w:r>
+              <w:rPr>
+                <w:highlight w:val="yellow"/>
+              </w:rPr>
+              <w:t>Nigeria</w:t>
+            </w:r>
+          </w:p>
+        </w:tc>
+        <w:tc>
+          <w:tcPr>
+            <w:tcW w:w="3120" w:type="dxa"/>
+            <w:shd w:val="clear" w:color="auto" w:fill="auto"/>
+            <w:tcMar>
+              <w:top w:w="100" w:type="dxa"/>
+              <w:left w:w="100" w:type="dxa"/>
+              <w:bottom w:w="100" w:type="dxa"/>
+              <w:right w:w="100" w:type="dxa"/>
+            </w:tcMar>
+          </w:tcPr>
+          <w:p>
+            <w:pPr>
+              <w:widowControl w:val="0"/>
+              <w:pBdr>
+                <w:top w:val="nil"/>
+                <w:left w:val="nil"/>
+                <w:bottom w:val="nil"/>
+                <w:right w:val="nil"/>
+                <w:between w:val="nil"/>
+              </w:pBdr>
+              <w:spacing w:line="240" w:lineRule="auto"/>
+              <w:rPr>
+                <w:highlight w:val="yellow"/>
+              </w:rPr>
+            </w:pPr>
+            <w:r>
+              <w:rPr>
+                <w:highlight w:val="yellow"/>
+              </w:rPr>
+              <w:t>Sub-Saharan Africa</w:t>
+            </w:r>
+          </w:p>
+        </w:tc>
+        <w:tc>
+          <w:tcPr>
+            <w:tcW w:w="3120" w:type="dxa"/>
+            <w:shd w:val="clear" w:color="auto" w:fill="auto"/>
+            <w:tcMar>
+              <w:top w:w="100" w:type="dxa"/>
+              <w:left w:w="100" w:type="dxa"/>
+              <w:bottom w:w="100" w:type="dxa"/>
+              <w:right w:w="100" w:type="dxa"/>
+            </w:tcMar>
+          </w:tcPr>
+          <w:p>
+            <w:pPr>
+              <w:widowControl w:val="0"/>
+              <w:pBdr>
+                <w:top w:val="nil"/>
+                <w:left w:val="nil"/>
+                <w:bottom w:val="nil"/>
+                <w:right w:val="nil"/>
+                <w:between w:val="nil"/>
+              </w:pBdr>
+              <w:spacing w:line="240" w:lineRule="auto"/>
+              <w:rPr>
+                <w:highlight w:val="yellow"/>
+              </w:rPr>
+            </w:pPr>
+            <w:r>
+              <w:rPr>
+                <w:highlight w:val="yellow"/>
+              </w:rPr>
+              <w:t xml:space="preserve">106,506.00098 sq km </w:t>
+            </w:r>
+          </w:p>
+        </w:tc>
+      </w:tr>
+      <w:tr>
+        <w:tc>
+          <w:tcPr>
+            <w:tcW w:w="3120" w:type="dxa"/>
+            <w:shd w:val="clear" w:color="auto" w:fill="auto"/>
+            <w:tcMar>
+              <w:top w:w="100" w:type="dxa"/>
+              <w:left w:w="100" w:type="dxa"/>
+              <w:bottom w:w="100" w:type="dxa"/>
+              <w:right w:w="100" w:type="dxa"/>
+            </w:tcMar>
+          </w:tcPr>
+          <w:p>
+            <w:pPr>
+              <w:widowControl w:val="0"/>
+              <w:pBdr>
+                <w:top w:val="nil"/>
+                <w:left w:val="nil"/>
+                <w:bottom w:val="nil"/>
+                <w:right w:val="nil"/>
+                <w:between w:val="nil"/>
+              </w:pBdr>
+              <w:spacing w:line="240" w:lineRule="auto"/>
+              <w:rPr>
+                <w:highlight w:val="yellow"/>
+              </w:rPr>
+            </w:pPr>
+            <w:r>
+              <w:rPr>
+                <w:highlight w:val="yellow"/>
+              </w:rPr>
+              <w:t>Tanzania</w:t>
+            </w:r>
+          </w:p>
+        </w:tc>
+        <w:tc>
+          <w:tcPr>
+            <w:tcW w:w="3120" w:type="dxa"/>
+            <w:shd w:val="clear" w:color="auto" w:fill="auto"/>
+            <w:tcMar>
+              <w:top w:w="100" w:type="dxa"/>
+              <w:left w:w="100" w:type="dxa"/>
+              <w:bottom w:w="100" w:type="dxa"/>
+              <w:right w:w="100" w:type="dxa"/>
+            </w:tcMar>
+          </w:tcPr>
+          <w:p>
+            <w:pPr>
+              <w:widowControl w:val="0"/>
+              <w:pBdr>
+                <w:top w:val="nil"/>
+                <w:left w:val="nil"/>
+                <w:bottom w:val="nil"/>
+                <w:right w:val="nil"/>
+                <w:between w:val="nil"/>
+              </w:pBdr>
+              <w:spacing w:line="240" w:lineRule="auto"/>
+              <w:rPr>
+                <w:highlight w:val="yellow"/>
+              </w:rPr>
+            </w:pPr>
+            <w:r>
+              <w:rPr>
+                <w:highlight w:val="yellow"/>
+              </w:rPr>
+              <w:t>Sub-Sahara Africa</w:t>
+            </w:r>
+          </w:p>
+        </w:tc>
+        <w:tc>
+          <w:tcPr>
+            <w:tcW w:w="3120" w:type="dxa"/>
+            <w:shd w:val="clear" w:color="auto" w:fill="auto"/>
+            <w:tcMar>
+              <w:top w:w="100" w:type="dxa"/>
+              <w:left w:w="100" w:type="dxa"/>
+              <w:bottom w:w="100" w:type="dxa"/>
+              <w:right w:w="100" w:type="dxa"/>
+            </w:tcMar>
+          </w:tcPr>
+          <w:p>
+            <w:pPr>
+              <w:widowControl w:val="0"/>
+              <w:pBdr>
+                <w:top w:val="nil"/>
+                <w:left w:val="nil"/>
+                <w:bottom w:val="nil"/>
+                <w:right w:val="nil"/>
+                <w:between w:val="nil"/>
+              </w:pBdr>
+              <w:spacing w:line="240" w:lineRule="auto"/>
+              <w:rPr>
+                <w:highlight w:val="yellow"/>
+              </w:rPr>
+            </w:pPr>
+            <w:r>
+              <w:rPr>
+                <w:highlight w:val="yellow"/>
+              </w:rPr>
+              <w:t>102,320 sq km</w:t>
+            </w:r>
           </w:p>
         </w:tc>
       </w:tr>
@@ -1333,43 +1724,70 @@
             <w:pPr>
               <w:widowControl w:val="0"/>
               <w:spacing w:line="240" w:lineRule="auto"/>
-            </w:pPr>
-          </w:p>
-        </w:tc>
-        <w:tc>
-          <w:tcPr>
-            <w:tcW w:w="3120" w:type="dxa"/>
-            <w:shd w:val="clear" w:color="auto" w:fill="auto"/>
-            <w:tcMar>
-              <w:top w:w="100" w:type="dxa"/>
-              <w:left w:w="100" w:type="dxa"/>
-              <w:bottom w:w="100" w:type="dxa"/>
-              <w:right w:w="100" w:type="dxa"/>
-            </w:tcMar>
-          </w:tcPr>
-          <w:p>
-            <w:pPr>
-              <w:widowControl w:val="0"/>
-              <w:spacing w:line="240" w:lineRule="auto"/>
-            </w:pPr>
-          </w:p>
-        </w:tc>
-        <w:tc>
-          <w:tcPr>
-            <w:tcW w:w="3120" w:type="dxa"/>
-            <w:shd w:val="clear" w:color="auto" w:fill="auto"/>
-            <w:tcMar>
-              <w:top w:w="100" w:type="dxa"/>
-              <w:left w:w="100" w:type="dxa"/>
-              <w:bottom w:w="100" w:type="dxa"/>
-              <w:right w:w="100" w:type="dxa"/>
-            </w:tcMar>
-          </w:tcPr>
-          <w:p>
-            <w:pPr>
-              <w:widowControl w:val="0"/>
-              <w:spacing w:line="240" w:lineRule="auto"/>
-            </w:pPr>
+              <w:rPr>
+                <w:highlight w:val="yellow"/>
+              </w:rPr>
+            </w:pPr>
+            <w:r>
+              <w:rPr>
+                <w:highlight w:val="yellow"/>
+              </w:rPr>
+              <w:t>Togo</w:t>
+            </w:r>
+          </w:p>
+        </w:tc>
+        <w:tc>
+          <w:tcPr>
+            <w:tcW w:w="3120" w:type="dxa"/>
+            <w:shd w:val="clear" w:color="auto" w:fill="auto"/>
+            <w:tcMar>
+              <w:top w:w="100" w:type="dxa"/>
+              <w:left w:w="100" w:type="dxa"/>
+              <w:bottom w:w="100" w:type="dxa"/>
+              <w:right w:w="100" w:type="dxa"/>
+            </w:tcMar>
+          </w:tcPr>
+          <w:p>
+            <w:pPr>
+              <w:widowControl w:val="0"/>
+              <w:spacing w:line="240" w:lineRule="auto"/>
+              <w:rPr>
+                <w:highlight w:val="yellow"/>
+              </w:rPr>
+            </w:pPr>
+            <w:r>
+              <w:rPr>
+                <w:highlight w:val="yellow"/>
+              </w:rPr>
+              <w:t>Sub-Saharan Africa</w:t>
+            </w:r>
+          </w:p>
+        </w:tc>
+        <w:tc>
+          <w:tcPr>
+            <w:tcW w:w="3120" w:type="dxa"/>
+            <w:shd w:val="clear" w:color="auto" w:fill="auto"/>
+            <w:tcMar>
+              <w:top w:w="100" w:type="dxa"/>
+              <w:left w:w="100" w:type="dxa"/>
+              <w:bottom w:w="100" w:type="dxa"/>
+              <w:right w:w="100" w:type="dxa"/>
+            </w:tcMar>
+          </w:tcPr>
+          <w:p>
+            <w:pPr>
+              <w:widowControl w:val="0"/>
+              <w:spacing w:line="240" w:lineRule="auto"/>
+              <w:rPr>
+                <w:highlight w:val="yellow"/>
+              </w:rPr>
+            </w:pPr>
+            <w:r>
+              <w:rPr>
+                <w:highlight w:val="yellow"/>
+              </w:rPr>
+              <w:t>75.4452559270073</w:t>
+            </w:r>
           </w:p>
         </w:tc>
       </w:tr>
@@ -1389,43 +1807,70 @@
             <w:pPr>
               <w:widowControl w:val="0"/>
               <w:spacing w:line="240" w:lineRule="auto"/>
-            </w:pPr>
-          </w:p>
-        </w:tc>
-        <w:tc>
-          <w:tcPr>
-            <w:tcW w:w="3120" w:type="dxa"/>
-            <w:shd w:val="clear" w:color="auto" w:fill="auto"/>
-            <w:tcMar>
-              <w:top w:w="100" w:type="dxa"/>
-              <w:left w:w="100" w:type="dxa"/>
-              <w:bottom w:w="100" w:type="dxa"/>
-              <w:right w:w="100" w:type="dxa"/>
-            </w:tcMar>
-          </w:tcPr>
-          <w:p>
-            <w:pPr>
-              <w:widowControl w:val="0"/>
-              <w:spacing w:line="240" w:lineRule="auto"/>
-            </w:pPr>
-          </w:p>
-        </w:tc>
-        <w:tc>
-          <w:tcPr>
-            <w:tcW w:w="3120" w:type="dxa"/>
-            <w:shd w:val="clear" w:color="auto" w:fill="auto"/>
-            <w:tcMar>
-              <w:top w:w="100" w:type="dxa"/>
-              <w:left w:w="100" w:type="dxa"/>
-              <w:bottom w:w="100" w:type="dxa"/>
-              <w:right w:w="100" w:type="dxa"/>
-            </w:tcMar>
-          </w:tcPr>
-          <w:p>
-            <w:pPr>
-              <w:widowControl w:val="0"/>
-              <w:spacing w:line="240" w:lineRule="auto"/>
-            </w:pPr>
+              <w:rPr>
+                <w:highlight w:val="yellow"/>
+              </w:rPr>
+            </w:pPr>
+            <w:r>
+              <w:rPr>
+                <w:highlight w:val="yellow"/>
+              </w:rPr>
+              <w:t>Nigeria</w:t>
+            </w:r>
+          </w:p>
+        </w:tc>
+        <w:tc>
+          <w:tcPr>
+            <w:tcW w:w="3120" w:type="dxa"/>
+            <w:shd w:val="clear" w:color="auto" w:fill="auto"/>
+            <w:tcMar>
+              <w:top w:w="100" w:type="dxa"/>
+              <w:left w:w="100" w:type="dxa"/>
+              <w:bottom w:w="100" w:type="dxa"/>
+              <w:right w:w="100" w:type="dxa"/>
+            </w:tcMar>
+          </w:tcPr>
+          <w:p>
+            <w:pPr>
+              <w:widowControl w:val="0"/>
+              <w:spacing w:line="240" w:lineRule="auto"/>
+              <w:rPr>
+                <w:highlight w:val="yellow"/>
+              </w:rPr>
+            </w:pPr>
+            <w:r>
+              <w:rPr>
+                <w:highlight w:val="yellow"/>
+              </w:rPr>
+              <w:t>Sub-Saharan Africa</w:t>
+            </w:r>
+          </w:p>
+        </w:tc>
+        <w:tc>
+          <w:tcPr>
+            <w:tcW w:w="3120" w:type="dxa"/>
+            <w:shd w:val="clear" w:color="auto" w:fill="auto"/>
+            <w:tcMar>
+              <w:top w:w="100" w:type="dxa"/>
+              <w:left w:w="100" w:type="dxa"/>
+              <w:bottom w:w="100" w:type="dxa"/>
+              <w:right w:w="100" w:type="dxa"/>
+            </w:tcMar>
+          </w:tcPr>
+          <w:p>
+            <w:pPr>
+              <w:widowControl w:val="0"/>
+              <w:spacing w:line="240" w:lineRule="auto"/>
+              <w:rPr>
+                <w:highlight w:val="yellow"/>
+              </w:rPr>
+            </w:pPr>
+            <w:r>
+              <w:rPr>
+                <w:highlight w:val="yellow"/>
+              </w:rPr>
+              <w:t>61.79993093884182</w:t>
+            </w:r>
           </w:p>
         </w:tc>
       </w:tr>
@@ -1445,43 +1890,236 @@
             <w:pPr>
               <w:widowControl w:val="0"/>
               <w:spacing w:line="240" w:lineRule="auto"/>
-            </w:pPr>
-          </w:p>
-        </w:tc>
-        <w:tc>
-          <w:tcPr>
-            <w:tcW w:w="3120" w:type="dxa"/>
-            <w:shd w:val="clear" w:color="auto" w:fill="auto"/>
-            <w:tcMar>
-              <w:top w:w="100" w:type="dxa"/>
-              <w:left w:w="100" w:type="dxa"/>
-              <w:bottom w:w="100" w:type="dxa"/>
-              <w:right w:w="100" w:type="dxa"/>
-            </w:tcMar>
-          </w:tcPr>
-          <w:p>
-            <w:pPr>
-              <w:widowControl w:val="0"/>
-              <w:spacing w:line="240" w:lineRule="auto"/>
-            </w:pPr>
-          </w:p>
-        </w:tc>
-        <w:tc>
-          <w:tcPr>
-            <w:tcW w:w="3120" w:type="dxa"/>
-            <w:shd w:val="clear" w:color="auto" w:fill="auto"/>
-            <w:tcMar>
-              <w:top w:w="100" w:type="dxa"/>
-              <w:left w:w="100" w:type="dxa"/>
-              <w:bottom w:w="100" w:type="dxa"/>
-              <w:right w:w="100" w:type="dxa"/>
-            </w:tcMar>
-          </w:tcPr>
-          <w:p>
-            <w:pPr>
-              <w:widowControl w:val="0"/>
-              <w:spacing w:line="240" w:lineRule="auto"/>
-            </w:pPr>
+              <w:rPr>
+                <w:highlight w:val="yellow"/>
+              </w:rPr>
+            </w:pPr>
+            <w:r>
+              <w:rPr>
+                <w:highlight w:val="yellow"/>
+              </w:rPr>
+              <w:t>Uganda</w:t>
+            </w:r>
+          </w:p>
+        </w:tc>
+        <w:tc>
+          <w:tcPr>
+            <w:tcW w:w="3120" w:type="dxa"/>
+            <w:shd w:val="clear" w:color="auto" w:fill="auto"/>
+            <w:tcMar>
+              <w:top w:w="100" w:type="dxa"/>
+              <w:left w:w="100" w:type="dxa"/>
+              <w:bottom w:w="100" w:type="dxa"/>
+              <w:right w:w="100" w:type="dxa"/>
+            </w:tcMar>
+          </w:tcPr>
+          <w:p>
+            <w:pPr>
+              <w:widowControl w:val="0"/>
+              <w:spacing w:line="240" w:lineRule="auto"/>
+              <w:rPr>
+                <w:highlight w:val="yellow"/>
+              </w:rPr>
+            </w:pPr>
+            <w:r>
+              <w:rPr>
+                <w:highlight w:val="yellow"/>
+              </w:rPr>
+              <w:t>Sub-Saharan Africa</w:t>
+            </w:r>
+          </w:p>
+        </w:tc>
+        <w:tc>
+          <w:tcPr>
+            <w:tcW w:w="3120" w:type="dxa"/>
+            <w:shd w:val="clear" w:color="auto" w:fill="auto"/>
+            <w:tcMar>
+              <w:top w:w="100" w:type="dxa"/>
+              <w:left w:w="100" w:type="dxa"/>
+              <w:bottom w:w="100" w:type="dxa"/>
+              <w:right w:w="100" w:type="dxa"/>
+            </w:tcMar>
+          </w:tcPr>
+          <w:p>
+            <w:pPr>
+              <w:widowControl w:val="0"/>
+              <w:spacing w:line="240" w:lineRule="auto"/>
+              <w:rPr>
+                <w:highlight w:val="yellow"/>
+              </w:rPr>
+            </w:pPr>
+            <w:r>
+              <w:rPr>
+                <w:highlight w:val="yellow"/>
+              </w:rPr>
+              <w:t>59.12860327295307</w:t>
+            </w:r>
+          </w:p>
+        </w:tc>
+      </w:tr>
+      <w:tr>
+        <w:tc>
+          <w:tcPr>
+            <w:tcW w:w="3120" w:type="dxa"/>
+            <w:shd w:val="clear" w:color="auto" w:fill="auto"/>
+            <w:tcMar>
+              <w:top w:w="100" w:type="dxa"/>
+              <w:left w:w="100" w:type="dxa"/>
+              <w:bottom w:w="100" w:type="dxa"/>
+              <w:right w:w="100" w:type="dxa"/>
+            </w:tcMar>
+          </w:tcPr>
+          <w:p>
+            <w:pPr>
+              <w:widowControl w:val="0"/>
+              <w:spacing w:line="240" w:lineRule="auto"/>
+              <w:rPr>
+                <w:highlight w:val="yellow"/>
+              </w:rPr>
+            </w:pPr>
+            <w:r>
+              <w:rPr>
+                <w:highlight w:val="yellow"/>
+              </w:rPr>
+              <w:t>Mauritania</w:t>
+            </w:r>
+          </w:p>
+        </w:tc>
+        <w:tc>
+          <w:tcPr>
+            <w:tcW w:w="3120" w:type="dxa"/>
+            <w:shd w:val="clear" w:color="auto" w:fill="auto"/>
+            <w:tcMar>
+              <w:top w:w="100" w:type="dxa"/>
+              <w:left w:w="100" w:type="dxa"/>
+              <w:bottom w:w="100" w:type="dxa"/>
+              <w:right w:w="100" w:type="dxa"/>
+            </w:tcMar>
+          </w:tcPr>
+          <w:p>
+            <w:pPr>
+              <w:widowControl w:val="0"/>
+              <w:spacing w:line="240" w:lineRule="auto"/>
+              <w:rPr>
+                <w:highlight w:val="yellow"/>
+              </w:rPr>
+            </w:pPr>
+            <w:r>
+              <w:rPr>
+                <w:highlight w:val="yellow"/>
+              </w:rPr>
+              <w:t>Sub-Saharan Africa</w:t>
+            </w:r>
+          </w:p>
+        </w:tc>
+        <w:tc>
+          <w:tcPr>
+            <w:tcW w:w="3120" w:type="dxa"/>
+            <w:shd w:val="clear" w:color="auto" w:fill="auto"/>
+            <w:tcMar>
+              <w:top w:w="100" w:type="dxa"/>
+              <w:left w:w="100" w:type="dxa"/>
+              <w:bottom w:w="100" w:type="dxa"/>
+              <w:right w:w="100" w:type="dxa"/>
+            </w:tcMar>
+          </w:tcPr>
+          <w:p>
+            <w:pPr>
+              <w:widowControl w:val="0"/>
+              <w:spacing w:line="240" w:lineRule="auto"/>
+              <w:rPr>
+                <w:highlight w:val="yellow"/>
+              </w:rPr>
+            </w:pPr>
+            <w:r>
+              <w:rPr>
+                <w:highlight w:val="yellow"/>
+              </w:rPr>
+              <w:t>46.74698795180723</w:t>
+            </w:r>
+          </w:p>
+        </w:tc>
+      </w:tr>
+      <w:tr>
+        <w:tc>
+          <w:tcPr>
+            <w:tcW w:w="3120" w:type="dxa"/>
+            <w:shd w:val="clear" w:color="auto" w:fill="auto"/>
+            <w:tcMar>
+              <w:top w:w="100" w:type="dxa"/>
+              <w:left w:w="100" w:type="dxa"/>
+              <w:bottom w:w="100" w:type="dxa"/>
+              <w:right w:w="100" w:type="dxa"/>
+            </w:tcMar>
+          </w:tcPr>
+          <w:p>
+            <w:pPr>
+              <w:widowControl w:val="0"/>
+              <w:spacing w:line="240" w:lineRule="auto"/>
+              <w:rPr>
+                <w:highlight w:val="yellow"/>
+              </w:rPr>
+            </w:pPr>
+            <w:r>
+              <w:rPr>
+                <w:highlight w:val="yellow"/>
+              </w:rPr>
+              <w:t>Honduras</w:t>
+            </w:r>
+          </w:p>
+        </w:tc>
+        <w:tc>
+          <w:tcPr>
+            <w:tcW w:w="3120" w:type="dxa"/>
+            <w:shd w:val="clear" w:color="auto" w:fill="auto"/>
+            <w:tcMar>
+              <w:top w:w="100" w:type="dxa"/>
+              <w:left w:w="100" w:type="dxa"/>
+              <w:bottom w:w="100" w:type="dxa"/>
+              <w:right w:w="100" w:type="dxa"/>
+            </w:tcMar>
+          </w:tcPr>
+          <w:p>
+            <w:pPr>
+              <w:widowControl w:val="0"/>
+              <w:spacing w:line="240" w:lineRule="auto"/>
+              <w:rPr>
+                <w:highlight w:val="yellow"/>
+              </w:rPr>
+            </w:pPr>
+            <w:r>
+              <w:rPr>
+                <w:highlight w:val="yellow"/>
+              </w:rPr>
+              <w:t>Latin America &amp; Caribbean</w:t>
+            </w:r>
+          </w:p>
+        </w:tc>
+        <w:tc>
+          <w:tcPr>
+            <w:tcW w:w="3120" w:type="dxa"/>
+            <w:shd w:val="clear" w:color="auto" w:fill="auto"/>
+            <w:tcMar>
+              <w:top w:w="100" w:type="dxa"/>
+              <w:left w:w="100" w:type="dxa"/>
+              <w:bottom w:w="100" w:type="dxa"/>
+              <w:right w:w="100" w:type="dxa"/>
+            </w:tcMar>
+          </w:tcPr>
+          <w:p>
+            <w:pPr>
+              <w:widowControl w:val="0"/>
+              <w:spacing w:line="240" w:lineRule="auto"/>
+              <w:rPr>
+                <w:highlight w:val="yellow"/>
+              </w:rPr>
+            </w:pPr>
+            <w:r>
+              <w:rPr>
+                <w:highlight w:val="yellow"/>
+              </w:rPr>
+              <w:t>45.03441494591937</w:t>
+            </w:r>
           </w:p>
         </w:tc>
       </w:tr>
@@ -1496,15 +2134,94 @@
     <w:p/>
     <w:p>
       <w:r>
-        <w:t xml:space="preserve">When we consider countries that decreased in forest area the most between 1990 and 2016, we find that four of the top 5 countries on the list are in the region of __________________. The countries are __________________, __________________, __________________, and __________________. The 5th country on the list is __________________, which is in the __________________ region. </w:t>
+        <w:t xml:space="preserve">When we consider countries that decreased in forest area the most between 1990 and 2016, we find that four of the top 5 countries on the list are in the region of </w:t>
+      </w:r>
+      <w:r>
+        <w:rPr>
+          <w:highlight w:val="yellow"/>
+        </w:rPr>
+        <w:t>Sub-Saharan Africa</w:t>
+      </w:r>
+      <w:r>
+        <w:t xml:space="preserve">. The countries are </w:t>
+      </w:r>
+      <w:r>
+        <w:rPr>
+          <w:highlight w:val="yellow"/>
+        </w:rPr>
+        <w:t>Togo</w:t>
+      </w:r>
+      <w:r>
+        <w:t xml:space="preserve">, </w:t>
+      </w:r>
+      <w:r>
+        <w:t>Nigeria</w:t>
+      </w:r>
+      <w:r>
+        <w:t xml:space="preserve">, </w:t>
+      </w:r>
+      <w:r>
+        <w:rPr>
+          <w:highlight w:val="yellow"/>
+        </w:rPr>
+        <w:t>Uganda</w:t>
+      </w:r>
+      <w:r>
+        <w:t xml:space="preserve">, and </w:t>
+      </w:r>
+      <w:r>
+        <w:rPr>
+          <w:highlight w:val="yellow"/>
+        </w:rPr>
+        <w:t>Mauritania</w:t>
+      </w:r>
+      <w:r>
+        <w:t xml:space="preserve">. The 5th country on the list is </w:t>
+      </w:r>
+      <w:r>
+        <w:rPr>
+          <w:highlight w:val="yellow"/>
+        </w:rPr>
+        <w:t>Honduras</w:t>
+      </w:r>
+      <w:r>
+        <w:t xml:space="preserve"> which is in the </w:t>
+      </w:r>
+      <w:r>
+        <w:rPr>
+          <w:highlight w:val="yellow"/>
+        </w:rPr>
+        <w:t>Latin America &amp; Caribbean</w:t>
+      </w:r>
+      <w:r>
+        <w:t xml:space="preserve"> </w:t>
+      </w:r>
+      <w:r>
+        <w:t xml:space="preserve">region. </w:t>
       </w:r>
     </w:p>
     <w:p/>
     <w:p>
       <w:r>
-        <w:t>From the above analysis, we see that __________________ is the only country that ranks in the top 5 both in terms of absolute square kilometer decrease in forest as well as percent decrease in forest area from 1990 to 2016. Therefore, this country has a significant opportunity ahead to stop the decline and hopefully spearhead remedial efforts.</w:t>
+        <w:t>From the above analysis, we see that _________</w:t>
+      </w:r>
+      <w:proofErr w:type="gramStart"/>
+      <w:r>
+        <w:t>_</w:t>
+      </w:r>
+      <w:r>
+        <w:t>?</w:t>
+      </w:r>
+      <w:r>
+        <w:t>_</w:t>
+      </w:r>
+      <w:proofErr w:type="gramEnd"/>
+      <w:r>
+        <w:t>_______ is the only country that ranks in the top 5 both in terms of absolute square kilometer decrease in forest as well as percent decrease in forest area from 1990 to 2016. Therefore, this country has a significant opportunity ahead to stop the decline and hopefully spearhead remedial efforts.</w:t>
       </w:r>
     </w:p>
+    <w:p/>
+    <w:p/>
     <w:p/>
     <w:p>
       <w:pPr>
@@ -1517,6 +2234,7 @@
       <w:bookmarkStart w:id="6" w:name="_10s81sreo00c" w:colFirst="0" w:colLast="0"/>
       <w:bookmarkEnd w:id="6"/>
       <w:r>
+        <w:lastRenderedPageBreak/>
         <w:t>QUARTILES</w:t>
       </w:r>
     </w:p>
@@ -1574,7 +2292,6 @@
               <w:spacing w:line="240" w:lineRule="auto"/>
             </w:pPr>
             <w:r>
-              <w:lastRenderedPageBreak/>
               <w:t>Quartile</w:t>
             </w:r>
           </w:p>
@@ -1631,7 +2348,16 @@
                 <w:between w:val="nil"/>
               </w:pBdr>
               <w:spacing w:line="240" w:lineRule="auto"/>
-            </w:pPr>
+              <w:rPr>
+                <w:highlight w:val="yellow"/>
+              </w:rPr>
+            </w:pPr>
+            <w:r>
+              <w:rPr>
+                <w:highlight w:val="yellow"/>
+              </w:rPr>
+              <w:t>1</w:t>
+            </w:r>
           </w:p>
         </w:tc>
         <w:tc>
@@ -1656,7 +2382,16 @@
                 <w:between w:val="nil"/>
               </w:pBdr>
               <w:spacing w:line="240" w:lineRule="auto"/>
-            </w:pPr>
+              <w:rPr>
+                <w:highlight w:val="yellow"/>
+              </w:rPr>
+            </w:pPr>
+            <w:r>
+              <w:rPr>
+                <w:highlight w:val="yellow"/>
+              </w:rPr>
+              <w:t>51</w:t>
+            </w:r>
           </w:p>
         </w:tc>
       </w:tr>
@@ -1683,7 +2418,16 @@
                 <w:between w:val="nil"/>
               </w:pBdr>
               <w:spacing w:line="240" w:lineRule="auto"/>
-            </w:pPr>
+              <w:rPr>
+                <w:highlight w:val="yellow"/>
+              </w:rPr>
+            </w:pPr>
+            <w:r>
+              <w:rPr>
+                <w:highlight w:val="yellow"/>
+              </w:rPr>
+              <w:t>2</w:t>
+            </w:r>
           </w:p>
         </w:tc>
         <w:tc>
@@ -1708,7 +2452,16 @@
                 <w:between w:val="nil"/>
               </w:pBdr>
               <w:spacing w:line="240" w:lineRule="auto"/>
-            </w:pPr>
+              <w:rPr>
+                <w:highlight w:val="yellow"/>
+              </w:rPr>
+            </w:pPr>
+            <w:r>
+              <w:rPr>
+                <w:highlight w:val="yellow"/>
+              </w:rPr>
+              <w:t>51</w:t>
+            </w:r>
           </w:p>
         </w:tc>
       </w:tr>
@@ -1735,7 +2488,16 @@
                 <w:between w:val="nil"/>
               </w:pBdr>
               <w:spacing w:line="240" w:lineRule="auto"/>
-            </w:pPr>
+              <w:rPr>
+                <w:highlight w:val="yellow"/>
+              </w:rPr>
+            </w:pPr>
+            <w:r>
+              <w:rPr>
+                <w:highlight w:val="yellow"/>
+              </w:rPr>
+              <w:t>3</w:t>
+            </w:r>
           </w:p>
         </w:tc>
         <w:tc>
@@ -1760,7 +2522,16 @@
                 <w:between w:val="nil"/>
               </w:pBdr>
               <w:spacing w:line="240" w:lineRule="auto"/>
-            </w:pPr>
+              <w:rPr>
+                <w:highlight w:val="yellow"/>
+              </w:rPr>
+            </w:pPr>
+            <w:r>
+              <w:rPr>
+                <w:highlight w:val="yellow"/>
+              </w:rPr>
+              <w:t>51</w:t>
+            </w:r>
           </w:p>
         </w:tc>
       </w:tr>
@@ -1787,7 +2558,16 @@
                 <w:between w:val="nil"/>
               </w:pBdr>
               <w:spacing w:line="240" w:lineRule="auto"/>
-            </w:pPr>
+              <w:rPr>
+                <w:highlight w:val="yellow"/>
+              </w:rPr>
+            </w:pPr>
+            <w:r>
+              <w:rPr>
+                <w:highlight w:val="yellow"/>
+              </w:rPr>
+              <w:t>4</w:t>
+            </w:r>
           </w:p>
         </w:tc>
         <w:tc>
@@ -1812,7 +2592,16 @@
                 <w:between w:val="nil"/>
               </w:pBdr>
               <w:spacing w:line="240" w:lineRule="auto"/>
-            </w:pPr>
+              <w:rPr>
+                <w:highlight w:val="yellow"/>
+              </w:rPr>
+            </w:pPr>
+            <w:r>
+              <w:rPr>
+                <w:highlight w:val="yellow"/>
+              </w:rPr>
+              <w:t>51</w:t>
+            </w:r>
           </w:p>
         </w:tc>
       </w:tr>
@@ -1820,13 +2609,28 @@
     <w:p/>
     <w:p>
       <w:r>
-        <w:t>The largest number of countries in 2016 were found in the __________________ quartile.</w:t>
+        <w:t>The largest number of countries in 2016 were found in the _________</w:t>
+      </w:r>
+      <w:r>
+        <w:t>1</w:t>
+      </w:r>
+      <w:r>
+        <w:t>_________ quartile.</w:t>
       </w:r>
     </w:p>
     <w:p/>
     <w:p>
       <w:r>
-        <w:t>There were __________________ countries in the top quartile in 2016. These are countries with a very high percentage of their land area designated as forest. The following is a list of countries and their respective forest land, denoted as a percentage.</w:t>
+        <w:t>There were _________</w:t>
+      </w:r>
+      <w:r>
+        <w:rPr>
+          <w:highlight w:val="yellow"/>
+        </w:rPr>
+        <w:t>51</w:t>
+      </w:r>
+      <w:r>
+        <w:t>_________ countries in the top quartile in 2016. These are countries with a very high percentage of their land area designated as forest. The following is a list of countries and their respective forest land, denoted as a percentage.</w:t>
       </w:r>
     </w:p>
     <w:p/>
@@ -1941,43 +2745,70 @@
             <w:pPr>
               <w:widowControl w:val="0"/>
               <w:spacing w:line="240" w:lineRule="auto"/>
-            </w:pPr>
-          </w:p>
-        </w:tc>
-        <w:tc>
-          <w:tcPr>
-            <w:tcW w:w="3120" w:type="dxa"/>
-            <w:shd w:val="clear" w:color="auto" w:fill="auto"/>
-            <w:tcMar>
-              <w:top w:w="100" w:type="dxa"/>
-              <w:left w:w="100" w:type="dxa"/>
-              <w:bottom w:w="100" w:type="dxa"/>
-              <w:right w:w="100" w:type="dxa"/>
-            </w:tcMar>
-          </w:tcPr>
-          <w:p>
-            <w:pPr>
-              <w:widowControl w:val="0"/>
-              <w:spacing w:line="240" w:lineRule="auto"/>
-            </w:pPr>
-          </w:p>
-        </w:tc>
-        <w:tc>
-          <w:tcPr>
-            <w:tcW w:w="3120" w:type="dxa"/>
-            <w:shd w:val="clear" w:color="auto" w:fill="auto"/>
-            <w:tcMar>
-              <w:top w:w="100" w:type="dxa"/>
-              <w:left w:w="100" w:type="dxa"/>
-              <w:bottom w:w="100" w:type="dxa"/>
-              <w:right w:w="100" w:type="dxa"/>
-            </w:tcMar>
-          </w:tcPr>
-          <w:p>
-            <w:pPr>
-              <w:widowControl w:val="0"/>
-              <w:spacing w:line="240" w:lineRule="auto"/>
-            </w:pPr>
+              <w:rPr>
+                <w:highlight w:val="yellow"/>
+              </w:rPr>
+            </w:pPr>
+            <w:r>
+              <w:rPr>
+                <w:highlight w:val="yellow"/>
+              </w:rPr>
+              <w:t>Suriname</w:t>
+            </w:r>
+          </w:p>
+        </w:tc>
+        <w:tc>
+          <w:tcPr>
+            <w:tcW w:w="3120" w:type="dxa"/>
+            <w:shd w:val="clear" w:color="auto" w:fill="auto"/>
+            <w:tcMar>
+              <w:top w:w="100" w:type="dxa"/>
+              <w:left w:w="100" w:type="dxa"/>
+              <w:bottom w:w="100" w:type="dxa"/>
+              <w:right w:w="100" w:type="dxa"/>
+            </w:tcMar>
+          </w:tcPr>
+          <w:p>
+            <w:pPr>
+              <w:widowControl w:val="0"/>
+              <w:spacing w:line="240" w:lineRule="auto"/>
+              <w:rPr>
+                <w:highlight w:val="yellow"/>
+              </w:rPr>
+            </w:pPr>
+            <w:r>
+              <w:rPr>
+                <w:highlight w:val="yellow"/>
+              </w:rPr>
+              <w:t>Latin America &amp; Caribbean</w:t>
+            </w:r>
+          </w:p>
+        </w:tc>
+        <w:tc>
+          <w:tcPr>
+            <w:tcW w:w="3120" w:type="dxa"/>
+            <w:shd w:val="clear" w:color="auto" w:fill="auto"/>
+            <w:tcMar>
+              <w:top w:w="100" w:type="dxa"/>
+              <w:left w:w="100" w:type="dxa"/>
+              <w:bottom w:w="100" w:type="dxa"/>
+              <w:right w:w="100" w:type="dxa"/>
+            </w:tcMar>
+          </w:tcPr>
+          <w:p>
+            <w:pPr>
+              <w:widowControl w:val="0"/>
+              <w:spacing w:line="240" w:lineRule="auto"/>
+              <w:rPr>
+                <w:highlight w:val="yellow"/>
+              </w:rPr>
+            </w:pPr>
+            <w:r>
+              <w:rPr>
+                <w:highlight w:val="yellow"/>
+              </w:rPr>
+              <w:t>98.25807334</w:t>
+            </w:r>
           </w:p>
         </w:tc>
       </w:tr>
@@ -1997,43 +2828,84 @@
             <w:pPr>
               <w:widowControl w:val="0"/>
               <w:spacing w:line="240" w:lineRule="auto"/>
-            </w:pPr>
-          </w:p>
-        </w:tc>
-        <w:tc>
-          <w:tcPr>
-            <w:tcW w:w="3120" w:type="dxa"/>
-            <w:shd w:val="clear" w:color="auto" w:fill="auto"/>
-            <w:tcMar>
-              <w:top w:w="100" w:type="dxa"/>
-              <w:left w:w="100" w:type="dxa"/>
-              <w:bottom w:w="100" w:type="dxa"/>
-              <w:right w:w="100" w:type="dxa"/>
-            </w:tcMar>
-          </w:tcPr>
-          <w:p>
-            <w:pPr>
-              <w:widowControl w:val="0"/>
-              <w:spacing w:line="240" w:lineRule="auto"/>
-            </w:pPr>
-          </w:p>
-        </w:tc>
-        <w:tc>
-          <w:tcPr>
-            <w:tcW w:w="3120" w:type="dxa"/>
-            <w:shd w:val="clear" w:color="auto" w:fill="auto"/>
-            <w:tcMar>
-              <w:top w:w="100" w:type="dxa"/>
-              <w:left w:w="100" w:type="dxa"/>
-              <w:bottom w:w="100" w:type="dxa"/>
-              <w:right w:w="100" w:type="dxa"/>
-            </w:tcMar>
-          </w:tcPr>
-          <w:p>
-            <w:pPr>
-              <w:widowControl w:val="0"/>
-              <w:spacing w:line="240" w:lineRule="auto"/>
-            </w:pPr>
+              <w:rPr>
+                <w:highlight w:val="yellow"/>
+              </w:rPr>
+            </w:pPr>
+            <w:r>
+              <w:rPr>
+                <w:highlight w:val="yellow"/>
+              </w:rPr>
+              <w:t xml:space="preserve">Micronesia, Fed. </w:t>
+            </w:r>
+            <w:proofErr w:type="spellStart"/>
+            <w:r>
+              <w:rPr>
+                <w:highlight w:val="yellow"/>
+              </w:rPr>
+              <w:t>Sts</w:t>
+            </w:r>
+            <w:proofErr w:type="spellEnd"/>
+            <w:r>
+              <w:rPr>
+                <w:highlight w:val="yellow"/>
+              </w:rPr>
+              <w:t>.</w:t>
+            </w:r>
+          </w:p>
+        </w:tc>
+        <w:tc>
+          <w:tcPr>
+            <w:tcW w:w="3120" w:type="dxa"/>
+            <w:shd w:val="clear" w:color="auto" w:fill="auto"/>
+            <w:tcMar>
+              <w:top w:w="100" w:type="dxa"/>
+              <w:left w:w="100" w:type="dxa"/>
+              <w:bottom w:w="100" w:type="dxa"/>
+              <w:right w:w="100" w:type="dxa"/>
+            </w:tcMar>
+          </w:tcPr>
+          <w:p>
+            <w:pPr>
+              <w:widowControl w:val="0"/>
+              <w:spacing w:line="240" w:lineRule="auto"/>
+              <w:rPr>
+                <w:highlight w:val="yellow"/>
+              </w:rPr>
+            </w:pPr>
+            <w:r>
+              <w:rPr>
+                <w:highlight w:val="yellow"/>
+              </w:rPr>
+              <w:t>East Asia &amp; Pacific</w:t>
+            </w:r>
+          </w:p>
+        </w:tc>
+        <w:tc>
+          <w:tcPr>
+            <w:tcW w:w="3120" w:type="dxa"/>
+            <w:shd w:val="clear" w:color="auto" w:fill="auto"/>
+            <w:tcMar>
+              <w:top w:w="100" w:type="dxa"/>
+              <w:left w:w="100" w:type="dxa"/>
+              <w:bottom w:w="100" w:type="dxa"/>
+              <w:right w:w="100" w:type="dxa"/>
+            </w:tcMar>
+          </w:tcPr>
+          <w:p>
+            <w:pPr>
+              <w:widowControl w:val="0"/>
+              <w:spacing w:line="240" w:lineRule="auto"/>
+              <w:rPr>
+                <w:highlight w:val="yellow"/>
+              </w:rPr>
+            </w:pPr>
+            <w:r>
+              <w:rPr>
+                <w:highlight w:val="yellow"/>
+              </w:rPr>
+              <w:t>91.85759373</w:t>
+            </w:r>
           </w:p>
         </w:tc>
       </w:tr>
@@ -2053,43 +2925,70 @@
             <w:pPr>
               <w:widowControl w:val="0"/>
               <w:spacing w:line="240" w:lineRule="auto"/>
-            </w:pPr>
-          </w:p>
-        </w:tc>
-        <w:tc>
-          <w:tcPr>
-            <w:tcW w:w="3120" w:type="dxa"/>
-            <w:shd w:val="clear" w:color="auto" w:fill="auto"/>
-            <w:tcMar>
-              <w:top w:w="100" w:type="dxa"/>
-              <w:left w:w="100" w:type="dxa"/>
-              <w:bottom w:w="100" w:type="dxa"/>
-              <w:right w:w="100" w:type="dxa"/>
-            </w:tcMar>
-          </w:tcPr>
-          <w:p>
-            <w:pPr>
-              <w:widowControl w:val="0"/>
-              <w:spacing w:line="240" w:lineRule="auto"/>
-            </w:pPr>
-          </w:p>
-        </w:tc>
-        <w:tc>
-          <w:tcPr>
-            <w:tcW w:w="3120" w:type="dxa"/>
-            <w:shd w:val="clear" w:color="auto" w:fill="auto"/>
-            <w:tcMar>
-              <w:top w:w="100" w:type="dxa"/>
-              <w:left w:w="100" w:type="dxa"/>
-              <w:bottom w:w="100" w:type="dxa"/>
-              <w:right w:w="100" w:type="dxa"/>
-            </w:tcMar>
-          </w:tcPr>
-          <w:p>
-            <w:pPr>
-              <w:widowControl w:val="0"/>
-              <w:spacing w:line="240" w:lineRule="auto"/>
-            </w:pPr>
+              <w:rPr>
+                <w:highlight w:val="yellow"/>
+              </w:rPr>
+            </w:pPr>
+            <w:r>
+              <w:rPr>
+                <w:highlight w:val="yellow"/>
+              </w:rPr>
+              <w:t xml:space="preserve">Gabon </w:t>
+            </w:r>
+          </w:p>
+        </w:tc>
+        <w:tc>
+          <w:tcPr>
+            <w:tcW w:w="3120" w:type="dxa"/>
+            <w:shd w:val="clear" w:color="auto" w:fill="auto"/>
+            <w:tcMar>
+              <w:top w:w="100" w:type="dxa"/>
+              <w:left w:w="100" w:type="dxa"/>
+              <w:bottom w:w="100" w:type="dxa"/>
+              <w:right w:w="100" w:type="dxa"/>
+            </w:tcMar>
+          </w:tcPr>
+          <w:p>
+            <w:pPr>
+              <w:widowControl w:val="0"/>
+              <w:spacing w:line="240" w:lineRule="auto"/>
+              <w:rPr>
+                <w:highlight w:val="yellow"/>
+              </w:rPr>
+            </w:pPr>
+            <w:r>
+              <w:rPr>
+                <w:highlight w:val="yellow"/>
+              </w:rPr>
+              <w:t>Sub-Saharan Africa</w:t>
+            </w:r>
+          </w:p>
+        </w:tc>
+        <w:tc>
+          <w:tcPr>
+            <w:tcW w:w="3120" w:type="dxa"/>
+            <w:shd w:val="clear" w:color="auto" w:fill="auto"/>
+            <w:tcMar>
+              <w:top w:w="100" w:type="dxa"/>
+              <w:left w:w="100" w:type="dxa"/>
+              <w:bottom w:w="100" w:type="dxa"/>
+              <w:right w:w="100" w:type="dxa"/>
+            </w:tcMar>
+          </w:tcPr>
+          <w:p>
+            <w:pPr>
+              <w:widowControl w:val="0"/>
+              <w:spacing w:line="240" w:lineRule="auto"/>
+              <w:rPr>
+                <w:highlight w:val="yellow"/>
+              </w:rPr>
+            </w:pPr>
+            <w:r>
+              <w:rPr>
+                <w:highlight w:val="yellow"/>
+              </w:rPr>
+              <w:t>90.03798950</w:t>
+            </w:r>
           </w:p>
         </w:tc>
       </w:tr>
@@ -2151,6 +3050,29 @@
     </w:p>
     <w:p>
       <w:pPr>
+        <w:ind w:left="720"/>
+        <w:rPr>
+          <w:i/>
+        </w:rPr>
+      </w:pPr>
+      <w:r>
+        <w:rPr>
+          <w:i/>
+          <w:highlight w:val="yellow"/>
+        </w:rPr>
+        <w:t>I have learned that my country, The Dominican Republic has been doing pretty good preserving the flora.</w:t>
+      </w:r>
+    </w:p>
+    <w:p>
+      <w:pPr>
+        <w:ind w:left="720"/>
+        <w:rPr>
+          <w:i/>
+        </w:rPr>
+      </w:pPr>
+    </w:p>
+    <w:p>
+      <w:pPr>
         <w:numPr>
           <w:ilvl w:val="0"/>
           <w:numId w:val="2"/>
@@ -2166,8 +3088,43 @@
         <w:t>Which countries should we focus on over others?</w:t>
       </w:r>
     </w:p>
-    <w:p/>
-    <w:p/>
+    <w:p>
+      <w:pPr>
+        <w:ind w:left="720"/>
+        <w:rPr>
+          <w:i/>
+        </w:rPr>
+      </w:pPr>
+      <w:r>
+        <w:rPr>
+          <w:i/>
+        </w:rPr>
+        <w:t xml:space="preserve">Based on my analysis I would focus on the top 10 countries in terms of less forestation. </w:t>
+      </w:r>
+      <w:r>
+        <w:rPr>
+          <w:i/>
+          <w:highlight w:val="yellow"/>
+        </w:rPr>
+        <w:t xml:space="preserve">These countries are Togo, Nigeria, Uganda, Mauritania, Honduras, Pakistan, Niger, Kore dem, people’s republic, Zimbabwe, and </w:t>
+      </w:r>
+      <w:proofErr w:type="gramStart"/>
+      <w:r>
+        <w:rPr>
+          <w:i/>
+          <w:highlight w:val="yellow"/>
+        </w:rPr>
+        <w:t>last but not least</w:t>
+      </w:r>
+      <w:proofErr w:type="gramEnd"/>
+      <w:r>
+        <w:rPr>
+          <w:i/>
+          <w:highlight w:val="yellow"/>
+        </w:rPr>
+        <w:t xml:space="preserve"> Nicaragua.</w:t>
+      </w:r>
+    </w:p>
     <w:sectPr>
       <w:pgSz w:w="12240" w:h="15840"/>
       <w:pgMar w:top="1440" w:right="1440" w:bottom="1440" w:left="1440" w:header="720" w:footer="720" w:gutter="0"/>

</xml_diff>